<commit_message>
delete resumes, add git.ignore
</commit_message>
<xml_diff>
--- a/Resume - Sean Lehman.docx
+++ b/Resume - Sean Lehman.docx
@@ -14,21 +14,7 @@
         <w:rPr>
           <w:rFonts w:ascii="Arial" w:hAnsi="Arial" w:cs="Arial"/>
         </w:rPr>
-        <w:t xml:space="preserve">Sean C. </w:t>
-      </w:r>
-      <w:proofErr w:type="gramStart"/>
-      <w:r>
-        <w:rPr>
-          <w:rFonts w:ascii="Arial" w:hAnsi="Arial" w:cs="Arial"/>
-        </w:rPr>
-        <w:t>Lehman  (</w:t>
-      </w:r>
-      <w:proofErr w:type="gramEnd"/>
-      <w:r>
-        <w:rPr>
-          <w:rFonts w:ascii="Arial" w:hAnsi="Arial" w:cs="Arial"/>
-        </w:rPr>
-        <w:t>812) 212-2543</w:t>
+        <w:t>Sean C. Lehman  (812) 212-2543</w:t>
       </w:r>
     </w:p>
     <w:p>
@@ -89,7 +75,7 @@
                         </a:ln>
                         <a:extLst>
                           <a:ext uri="{909E8E84-426E-40dd-AFC4-6F175D3DCCD1}">
-                            <a14:hiddenFill xmlns="" xmlns:mo="http://schemas.microsoft.com/office/mac/office/2008/main" xmlns:mv="urn:schemas-microsoft-com:mac:vml" xmlns:o="urn:schemas-microsoft-com:office:office" xmlns:v="urn:schemas-microsoft-com:vml" xmlns:w10="urn:schemas-microsoft-com:office:word" xmlns:w="http://schemas.openxmlformats.org/wordprocessingml/2006/main" xmlns:a14="http://schemas.microsoft.com/office/drawing/2010/main">
+                            <a14:hiddenFill xmlns:a14="http://schemas.microsoft.com/office/drawing/2010/main" xmlns:w="http://schemas.openxmlformats.org/wordprocessingml/2006/main" xmlns:w10="urn:schemas-microsoft-com:office:word" xmlns:v="urn:schemas-microsoft-com:vml" xmlns:o="urn:schemas-microsoft-com:office:office" xmlns:mv="urn:schemas-microsoft-com:mac:vml" xmlns:mo="http://schemas.microsoft.com/office/mac/office/2008/main" xmlns="">
                               <a:noFill/>
                             </a14:hiddenFill>
                           </a:ext>
@@ -227,21 +213,7 @@
         <w:rPr>
           <w:rFonts w:ascii="Arial" w:hAnsi="Arial" w:cs="Arial"/>
         </w:rPr>
-        <w:t xml:space="preserve">Graduate of </w:t>
-      </w:r>
-      <w:proofErr w:type="spellStart"/>
-      <w:r>
-        <w:rPr>
-          <w:rFonts w:ascii="Arial" w:hAnsi="Arial" w:cs="Arial"/>
-        </w:rPr>
-        <w:t>ElevenFifty</w:t>
-      </w:r>
-      <w:proofErr w:type="spellEnd"/>
-      <w:r>
-        <w:rPr>
-          <w:rFonts w:ascii="Arial" w:hAnsi="Arial" w:cs="Arial"/>
-        </w:rPr>
-        <w:t xml:space="preserve"> Academy in the Microsoft .NET Framework Track</w:t>
+        <w:t>Graduate of ElevenFifty Academy in the Microsoft .NET Framework Track</w:t>
       </w:r>
     </w:p>
     <w:p>
@@ -263,7 +235,25 @@
           <w:sz w:val="22"/>
           <w:szCs w:val="22"/>
         </w:rPr>
-        <w:t>Using Visual Studio to create ASP .NET software applications</w:t>
+        <w:t>Us</w:t>
+      </w:r>
+      <w:r>
+        <w:rPr>
+          <w:rFonts w:ascii="Arial" w:hAnsi="Arial" w:cs="Arial"/>
+          <w:sz w:val="22"/>
+          <w:szCs w:val="22"/>
+        </w:rPr>
+        <w:t>ing Visual Studio to create ASP</w:t>
+      </w:r>
+      <w:bookmarkStart w:id="0" w:name="_GoBack"/>
+      <w:bookmarkEnd w:id="0"/>
+      <w:r>
+        <w:rPr>
+          <w:rFonts w:ascii="Arial" w:hAnsi="Arial" w:cs="Arial"/>
+          <w:sz w:val="22"/>
+          <w:szCs w:val="22"/>
+        </w:rPr>
+        <w:t>.NET software applications</w:t>
       </w:r>
     </w:p>
     <w:p>
@@ -507,7 +497,7 @@
                         </a:ln>
                         <a:extLst>
                           <a:ext uri="{909E8E84-426E-40dd-AFC4-6F175D3DCCD1}">
-                            <a14:hiddenFill xmlns="" xmlns:mo="http://schemas.microsoft.com/office/mac/office/2008/main" xmlns:mv="urn:schemas-microsoft-com:mac:vml" xmlns:o="urn:schemas-microsoft-com:office:office" xmlns:v="urn:schemas-microsoft-com:vml" xmlns:w10="urn:schemas-microsoft-com:office:word" xmlns:w="http://schemas.openxmlformats.org/wordprocessingml/2006/main" xmlns:a14="http://schemas.microsoft.com/office/drawing/2010/main">
+                            <a14:hiddenFill xmlns:a14="http://schemas.microsoft.com/office/drawing/2010/main" xmlns:w="http://schemas.openxmlformats.org/wordprocessingml/2006/main" xmlns:w10="urn:schemas-microsoft-com:office:word" xmlns:v="urn:schemas-microsoft-com:vml" xmlns:o="urn:schemas-microsoft-com:office:office" xmlns:mv="urn:schemas-microsoft-com:mac:vml" xmlns:mo="http://schemas.microsoft.com/office/mac/office/2008/main" xmlns="">
                               <a:noFill/>
                             </a14:hiddenFill>
                           </a:ext>
@@ -587,31 +577,14 @@
           <w:b/>
           <w:smallCaps/>
         </w:rPr>
-        <w:t xml:space="preserve">lock </w:t>
-      </w:r>
-      <w:proofErr w:type="gramStart"/>
+        <w:t>lock Repair,</w:t>
+      </w:r>
       <w:r>
         <w:rPr>
           <w:rFonts w:ascii="Arial" w:hAnsi="Arial" w:cs="Arial"/>
           <w:b/>
-          <w:smallCaps/>
-        </w:rPr>
-        <w:t>Repair,</w:t>
-      </w:r>
-      <w:r>
-        <w:rPr>
-          <w:rFonts w:ascii="Arial" w:hAnsi="Arial" w:cs="Arial"/>
-          <w:b/>
-        </w:rPr>
-        <w:t xml:space="preserve">  Batesville</w:t>
-      </w:r>
-      <w:proofErr w:type="gramEnd"/>
-      <w:r>
-        <w:rPr>
-          <w:rFonts w:ascii="Arial" w:hAnsi="Arial" w:cs="Arial"/>
-          <w:b/>
-        </w:rPr>
-        <w:t xml:space="preserve">, IN/Fishers, </w:t>
+        </w:rPr>
+        <w:t xml:space="preserve">  Batesville, IN/Fishers, </w:t>
       </w:r>
       <w:r>
         <w:rPr>
@@ -966,39 +939,20 @@
           <w:b/>
         </w:rPr>
       </w:pPr>
-      <w:proofErr w:type="spellStart"/>
-      <w:proofErr w:type="gramStart"/>
       <w:r>
         <w:rPr>
           <w:rFonts w:ascii="Arial" w:hAnsi="Arial" w:cs="Arial"/>
           <w:b/>
           <w:smallCaps/>
         </w:rPr>
-        <w:t>InterSystems</w:t>
-      </w:r>
-      <w:proofErr w:type="spellEnd"/>
+        <w:t>InterSystems,</w:t>
+      </w:r>
       <w:r>
         <w:rPr>
           <w:rFonts w:ascii="Arial" w:hAnsi="Arial" w:cs="Arial"/>
           <w:b/>
-          <w:smallCaps/>
-        </w:rPr>
-        <w:t>,</w:t>
-      </w:r>
-      <w:r>
-        <w:rPr>
-          <w:rFonts w:ascii="Arial" w:hAnsi="Arial" w:cs="Arial"/>
-          <w:b/>
-        </w:rPr>
-        <w:t xml:space="preserve">  Omaha</w:t>
-      </w:r>
-      <w:proofErr w:type="gramEnd"/>
-      <w:r>
-        <w:rPr>
-          <w:rFonts w:ascii="Arial" w:hAnsi="Arial" w:cs="Arial"/>
-          <w:b/>
-        </w:rPr>
-        <w:t xml:space="preserve">, NE  </w:t>
+        </w:rPr>
+        <w:t xml:space="preserve">  Omaha, NE  </w:t>
       </w:r>
       <w:r>
         <w:rPr>
@@ -1075,25 +1029,7 @@
           <w:sz w:val="22"/>
           <w:szCs w:val="22"/>
         </w:rPr>
-        <w:t xml:space="preserve">Bucket Elevators, Drag Chain Conveyors, Enclosed Belt Conveyors, Samplers, </w:t>
-      </w:r>
-      <w:proofErr w:type="spellStart"/>
-      <w:r>
-        <w:rPr>
-          <w:rFonts w:ascii="Arial" w:hAnsi="Arial" w:cs="Arial"/>
-          <w:sz w:val="22"/>
-          <w:szCs w:val="22"/>
-        </w:rPr>
-        <w:t>Bulkweighers</w:t>
-      </w:r>
-      <w:proofErr w:type="spellEnd"/>
-      <w:r>
-        <w:rPr>
-          <w:rFonts w:ascii="Arial" w:hAnsi="Arial" w:cs="Arial"/>
-          <w:sz w:val="22"/>
-          <w:szCs w:val="22"/>
-        </w:rPr>
-        <w:t xml:space="preserve">, and Truck Probes. </w:t>
+        <w:t xml:space="preserve">Bucket Elevators, Drag Chain Conveyors, Enclosed Belt Conveyors, Samplers, Bulkweighers, and Truck Probes. </w:t>
       </w:r>
     </w:p>
     <w:p>
@@ -1305,30 +1241,14 @@
           <w:rFonts w:ascii="Arial" w:hAnsi="Arial" w:cs="Arial"/>
           <w:b/>
         </w:rPr>
-        <w:t xml:space="preserve"> Bolingbrook, </w:t>
-      </w:r>
-      <w:proofErr w:type="gramStart"/>
+        <w:t xml:space="preserve"> Bolingbrook, IL </w:t>
+      </w:r>
       <w:r>
         <w:rPr>
           <w:rFonts w:ascii="Arial" w:hAnsi="Arial" w:cs="Arial"/>
           <w:b/>
         </w:rPr>
-        <w:t xml:space="preserve">IL </w:t>
-      </w:r>
-      <w:r>
-        <w:rPr>
-          <w:rFonts w:ascii="Arial" w:hAnsi="Arial" w:cs="Arial"/>
-          <w:b/>
-        </w:rPr>
-        <w:t xml:space="preserve"> Application</w:t>
-      </w:r>
-      <w:proofErr w:type="gramEnd"/>
-      <w:r>
-        <w:rPr>
-          <w:rFonts w:ascii="Arial" w:hAnsi="Arial" w:cs="Arial"/>
-          <w:b/>
-        </w:rPr>
-        <w:t xml:space="preserve"> Sales Engineer</w:t>
+        <w:t xml:space="preserve"> Application Sales Engineer</w:t>
       </w:r>
       <w:r>
         <w:rPr>
@@ -1447,54 +1367,35 @@
           <w:b/>
         </w:rPr>
       </w:pPr>
-      <w:proofErr w:type="spellStart"/>
       <w:r>
         <w:rPr>
           <w:rFonts w:ascii="Arial" w:hAnsi="Arial" w:cs="Arial"/>
           <w:b/>
           <w:smallCaps/>
         </w:rPr>
-        <w:t>Krauter</w:t>
-      </w:r>
-      <w:proofErr w:type="spellEnd"/>
+        <w:t>Krauter Storage Systems, Inc.,</w:t>
+      </w:r>
       <w:r>
         <w:rPr>
           <w:rFonts w:ascii="Arial" w:hAnsi="Arial" w:cs="Arial"/>
           <w:b/>
-          <w:smallCaps/>
-        </w:rPr>
-        <w:t xml:space="preserve"> Storage Systems, Inc.,</w:t>
+        </w:rPr>
+        <w:t xml:space="preserve"> Indi</w:t>
       </w:r>
       <w:r>
         <w:rPr>
           <w:rFonts w:ascii="Arial" w:hAnsi="Arial" w:cs="Arial"/>
           <w:b/>
         </w:rPr>
-        <w:t xml:space="preserve"> Indi</w:t>
+        <w:t xml:space="preserve">anapolis, IN  </w:t>
       </w:r>
       <w:r>
         <w:rPr>
           <w:rFonts w:ascii="Arial" w:hAnsi="Arial" w:cs="Arial"/>
           <w:b/>
         </w:rPr>
-        <w:t xml:space="preserve">anapolis, </w:t>
-      </w:r>
-      <w:proofErr w:type="gramStart"/>
-      <w:r>
-        <w:rPr>
-          <w:rFonts w:ascii="Arial" w:hAnsi="Arial" w:cs="Arial"/>
-          <w:b/>
-        </w:rPr>
-        <w:t xml:space="preserve">IN  </w:t>
-      </w:r>
-      <w:r>
-        <w:rPr>
-          <w:rFonts w:ascii="Arial" w:hAnsi="Arial" w:cs="Arial"/>
-          <w:b/>
-        </w:rPr>
         <w:t>Sales</w:t>
       </w:r>
-      <w:proofErr w:type="gramEnd"/>
       <w:r>
         <w:rPr>
           <w:rFonts w:ascii="Arial" w:hAnsi="Arial" w:cs="Arial"/>
@@ -1720,30 +1621,14 @@
           <w:rFonts w:ascii="Arial" w:hAnsi="Arial" w:cs="Arial"/>
           <w:b/>
         </w:rPr>
-        <w:t xml:space="preserve">  Sales/Design </w:t>
-      </w:r>
-      <w:proofErr w:type="gramStart"/>
+        <w:t xml:space="preserve">  Sales/Design Engineer</w:t>
+      </w:r>
       <w:r>
         <w:rPr>
           <w:rFonts w:ascii="Arial" w:hAnsi="Arial" w:cs="Arial"/>
           <w:b/>
         </w:rPr>
-        <w:t>Engineer</w:t>
-      </w:r>
-      <w:r>
-        <w:rPr>
-          <w:rFonts w:ascii="Arial" w:hAnsi="Arial" w:cs="Arial"/>
-          <w:b/>
-        </w:rPr>
-        <w:t xml:space="preserve">  1994</w:t>
-      </w:r>
-      <w:proofErr w:type="gramEnd"/>
-      <w:r>
-        <w:rPr>
-          <w:rFonts w:ascii="Arial" w:hAnsi="Arial" w:cs="Arial"/>
-          <w:b/>
-        </w:rPr>
-        <w:t>-1997</w:t>
+        <w:t xml:space="preserve">  1994-1997</w:t>
       </w:r>
     </w:p>
     <w:p>
@@ -1879,55 +1764,46 @@
           <w:rFonts w:ascii="Arial" w:hAnsi="Arial" w:cs="Arial"/>
         </w:rPr>
       </w:pPr>
-      <w:proofErr w:type="spellStart"/>
       <w:r>
         <w:rPr>
           <w:rFonts w:ascii="Arial" w:hAnsi="Arial" w:cs="Arial"/>
           <w:b/>
         </w:rPr>
-        <w:t>ElevenFifty</w:t>
-      </w:r>
-      <w:proofErr w:type="spellEnd"/>
-      <w:r>
+        <w:t>ElevenFifty Academy,</w:t>
+      </w:r>
+      <w:r>
+        <w:rPr>
+          <w:rFonts w:ascii="Arial" w:hAnsi="Arial" w:cs="Arial"/>
+        </w:rPr>
+        <w:t xml:space="preserve"> Carmel, IN, Microsoft .NET Accelerated Learning Program</w:t>
+      </w:r>
+    </w:p>
+    <w:p>
+      <w:pPr>
         <w:rPr>
           <w:rFonts w:ascii="Arial" w:hAnsi="Arial" w:cs="Arial"/>
           <w:b/>
         </w:rPr>
-        <w:t xml:space="preserve"> Academy,</w:t>
-      </w:r>
-      <w:r>
-        <w:rPr>
-          <w:rFonts w:ascii="Arial" w:hAnsi="Arial" w:cs="Arial"/>
-        </w:rPr>
-        <w:t xml:space="preserve"> Carmel, IN, Microsoft .NET Accelerated Learning Program</w:t>
-      </w:r>
-    </w:p>
-    <w:p>
-      <w:pPr>
+      </w:pPr>
+    </w:p>
+    <w:p>
+      <w:pPr>
+        <w:rPr>
+          <w:rFonts w:ascii="Arial" w:hAnsi="Arial" w:cs="Arial"/>
+        </w:rPr>
+      </w:pPr>
+      <w:r>
         <w:rPr>
           <w:rFonts w:ascii="Arial" w:hAnsi="Arial" w:cs="Arial"/>
           <w:b/>
         </w:rPr>
-      </w:pPr>
-    </w:p>
-    <w:p>
-      <w:pPr>
-        <w:rPr>
-          <w:rFonts w:ascii="Arial" w:hAnsi="Arial" w:cs="Arial"/>
-        </w:rPr>
-      </w:pPr>
+        <w:t>Purdue University</w:t>
+      </w:r>
       <w:r>
         <w:rPr>
           <w:rFonts w:ascii="Arial" w:hAnsi="Arial" w:cs="Arial"/>
           <w:b/>
         </w:rPr>
-        <w:t>Purdue University</w:t>
-      </w:r>
-      <w:r>
-        <w:rPr>
-          <w:rFonts w:ascii="Arial" w:hAnsi="Arial" w:cs="Arial"/>
-          <w:b/>
-        </w:rPr>
         <w:t>,</w:t>
       </w:r>
       <w:r>
@@ -1952,15 +1828,7 @@
         <w:rPr>
           <w:rFonts w:ascii="Arial" w:hAnsi="Arial" w:cs="Arial"/>
         </w:rPr>
-        <w:t>, AS Degree,</w:t>
-      </w:r>
-      <w:bookmarkStart w:id="0" w:name="_GoBack"/>
-      <w:bookmarkEnd w:id="0"/>
-      <w:r>
-        <w:rPr>
-          <w:rFonts w:ascii="Arial" w:hAnsi="Arial" w:cs="Arial"/>
-        </w:rPr>
-        <w:t xml:space="preserve"> Mechanical Engineering Technology</w:t>
+        <w:t>, AS Degree, Mechanical Engineering Technology</w:t>
       </w:r>
     </w:p>
     <w:p>
@@ -3208,6 +3076,7 @@
     <w:lsdException w:name="HTML Sample" w:semiHidden="1" w:unhideWhenUsed="1"/>
     <w:lsdException w:name="HTML Typewriter" w:semiHidden="1" w:unhideWhenUsed="1"/>
     <w:lsdException w:name="HTML Variable" w:semiHidden="1" w:unhideWhenUsed="1"/>
+    <w:lsdException w:name="Normal Table" w:semiHidden="1" w:unhideWhenUsed="1"/>
     <w:lsdException w:name="annotation subject" w:semiHidden="1" w:unhideWhenUsed="1"/>
     <w:lsdException w:name="No List" w:semiHidden="1" w:unhideWhenUsed="1"/>
     <w:lsdException w:name="Outline List 1" w:semiHidden="1" w:unhideWhenUsed="1"/>
@@ -3254,8 +3123,10 @@
     <w:lsdException w:name="Table Subtle 2" w:semiHidden="1" w:unhideWhenUsed="1"/>
     <w:lsdException w:name="Table Web 1" w:semiHidden="1" w:unhideWhenUsed="1"/>
     <w:lsdException w:name="Table Web 2" w:semiHidden="1" w:unhideWhenUsed="1"/>
+    <w:lsdException w:name="Table Web 3" w:semiHidden="1" w:unhideWhenUsed="1"/>
     <w:lsdException w:name="Balloon Text" w:semiHidden="1" w:unhideWhenUsed="1"/>
     <w:lsdException w:name="Table Grid" w:uiPriority="59"/>
+    <w:lsdException w:name="Table Theme" w:semiHidden="1" w:unhideWhenUsed="1"/>
     <w:lsdException w:name="Placeholder Text" w:semiHidden="1"/>
     <w:lsdException w:name="No Spacing" w:uiPriority="1" w:qFormat="1"/>
     <w:lsdException w:name="Light Shading" w:uiPriority="60"/>
@@ -3931,7 +3802,7 @@
 </file>
 
 <file path=customXml/itemProps1.xml><?xml version="1.0" encoding="utf-8"?>
-<ds:datastoreItem xmlns:ds="http://schemas.openxmlformats.org/officeDocument/2006/customXml" ds:itemID="{1A44D229-34EA-42EA-A74A-E6A7ADB1FC79}">
+<ds:datastoreItem xmlns:ds="http://schemas.openxmlformats.org/officeDocument/2006/customXml" ds:itemID="{CF20A502-23D9-4D11-B81C-F67F4082540E}">
   <ds:schemaRefs>
     <ds:schemaRef ds:uri="http://schemas.openxmlformats.org/officeDocument/2006/bibliography"/>
   </ds:schemaRefs>

</xml_diff>